<commit_message>
final updates to dox
</commit_message>
<xml_diff>
--- a/home_study/Protocol_5_16.docx
+++ b/home_study/Protocol_5_16.docx
@@ -46,110 +46,11 @@
         </w:numPr>
       </w:pPr>
       <w:r>
-        <w:t>Recording with movement to optimize contact selection</w:t>
-      </w:r>
-    </w:p>
-    <w:p>
-      <w:pPr>
-        <w:pStyle w:val="ListParagraph"/>
-        <w:numPr>
-          <w:ilvl w:val="0"/>
-          <w:numId w:val="1"/>
-        </w:numPr>
-      </w:pPr>
-      <w:r>
-        <w:t>Recording with movement to optimize power channel frequency range</w:t>
-      </w:r>
-    </w:p>
-    <w:p>
-      <w:pPr>
-        <w:pStyle w:val="ListParagraph"/>
-        <w:numPr>
-          <w:ilvl w:val="1"/>
-          <w:numId w:val="1"/>
-        </w:numPr>
-      </w:pPr>
-      <w:r>
-        <w:t xml:space="preserve">Consider channel averaging? </w:t>
-      </w:r>
-    </w:p>
-    <w:p>
-      <w:pPr>
-        <w:pStyle w:val="ListParagraph"/>
-        <w:numPr>
-          <w:ilvl w:val="0"/>
-          <w:numId w:val="1"/>
-        </w:numPr>
-      </w:pPr>
-      <w:r>
-        <w:t>Decoder fitting for contact selection and power channel</w:t>
-      </w:r>
-    </w:p>
-    <w:p>
-      <w:pPr>
-        <w:pStyle w:val="ListParagraph"/>
-        <w:numPr>
-          <w:ilvl w:val="0"/>
-          <w:numId w:val="1"/>
-        </w:numPr>
-      </w:pPr>
-      <w:r>
-        <w:t xml:space="preserve"> Instructions for Neurofeedback + movement task</w:t>
-      </w:r>
-    </w:p>
-    <w:p>
-      <w:pPr>
-        <w:pStyle w:val="ListParagraph"/>
-        <w:numPr>
-          <w:ilvl w:val="1"/>
-          <w:numId w:val="1"/>
-        </w:numPr>
-      </w:pPr>
-      <w:r>
-        <w:t>“You’ll need to keep you hand in the target at all times otherwise the task will timeout”</w:t>
-      </w:r>
-    </w:p>
-    <w:p>
-      <w:pPr>
-        <w:pStyle w:val="ListParagraph"/>
-        <w:numPr>
-          <w:ilvl w:val="1"/>
-          <w:numId w:val="1"/>
-        </w:numPr>
-      </w:pPr>
-      <w:r>
-        <w:t>“Please use a cognitive strategy to modulate beta power, try not to move”</w:t>
-      </w:r>
-    </w:p>
-    <w:p>
-      <w:pPr>
-        <w:pStyle w:val="ListParagraph"/>
-        <w:numPr>
-          <w:ilvl w:val="1"/>
-          <w:numId w:val="1"/>
-        </w:numPr>
-      </w:pPr>
-      <w:r>
-        <w:t>“Imagining movement may be helpful”</w:t>
-      </w:r>
-    </w:p>
-    <w:p>
-      <w:pPr>
-        <w:pStyle w:val="ListParagraph"/>
-        <w:numPr>
-          <w:ilvl w:val="1"/>
-          <w:numId w:val="1"/>
-        </w:numPr>
-      </w:pPr>
-      <w:r>
-        <w:t>Explain how the three targets work and how the tapping works (slight lag).</w:t>
-      </w:r>
-    </w:p>
-    <w:p>
-      <w:pPr>
-        <w:pStyle w:val="ListParagraph"/>
-        <w:ind w:left="1440"/>
-      </w:pPr>
+        <w:t>Double check stim settings</w:t>
+      </w:r>
+      <w:r>
+        <w:t>, fill out sheet</w:t>
+      </w:r>
       <w:bookmarkStart w:id="0" w:name="_GoBack"/>
       <w:bookmarkEnd w:id="0"/>
     </w:p>
@@ -162,6 +63,120 @@
         </w:numPr>
       </w:pPr>
       <w:r>
+        <w:t>Recording with movement to optimize contact selection</w:t>
+      </w:r>
+    </w:p>
+    <w:p>
+      <w:pPr>
+        <w:pStyle w:val="ListParagraph"/>
+        <w:numPr>
+          <w:ilvl w:val="0"/>
+          <w:numId w:val="1"/>
+        </w:numPr>
+      </w:pPr>
+      <w:r>
+        <w:t>Recording with movement to optimize power channel frequency range</w:t>
+      </w:r>
+    </w:p>
+    <w:p>
+      <w:pPr>
+        <w:pStyle w:val="ListParagraph"/>
+        <w:numPr>
+          <w:ilvl w:val="1"/>
+          <w:numId w:val="1"/>
+        </w:numPr>
+      </w:pPr>
+      <w:r>
+        <w:t xml:space="preserve">Consider channel averaging? </w:t>
+      </w:r>
+    </w:p>
+    <w:p>
+      <w:pPr>
+        <w:pStyle w:val="ListParagraph"/>
+        <w:numPr>
+          <w:ilvl w:val="0"/>
+          <w:numId w:val="1"/>
+        </w:numPr>
+      </w:pPr>
+      <w:r>
+        <w:t>Decoder fitting for contact selection and power channel</w:t>
+      </w:r>
+    </w:p>
+    <w:p>
+      <w:pPr>
+        <w:pStyle w:val="ListParagraph"/>
+        <w:numPr>
+          <w:ilvl w:val="0"/>
+          <w:numId w:val="1"/>
+        </w:numPr>
+      </w:pPr>
+      <w:r>
+        <w:t xml:space="preserve"> Instructions for Neurofeedback + movement task</w:t>
+      </w:r>
+    </w:p>
+    <w:p>
+      <w:pPr>
+        <w:pStyle w:val="ListParagraph"/>
+        <w:numPr>
+          <w:ilvl w:val="1"/>
+          <w:numId w:val="1"/>
+        </w:numPr>
+      </w:pPr>
+      <w:r>
+        <w:t>“You’ll need to keep you hand in the target at all times otherwise the task will timeout”</w:t>
+      </w:r>
+    </w:p>
+    <w:p>
+      <w:pPr>
+        <w:pStyle w:val="ListParagraph"/>
+        <w:numPr>
+          <w:ilvl w:val="1"/>
+          <w:numId w:val="1"/>
+        </w:numPr>
+      </w:pPr>
+      <w:r>
+        <w:t>“Please use a cognitive strategy to modulate beta power, try not to move”</w:t>
+      </w:r>
+    </w:p>
+    <w:p>
+      <w:pPr>
+        <w:pStyle w:val="ListParagraph"/>
+        <w:numPr>
+          <w:ilvl w:val="1"/>
+          <w:numId w:val="1"/>
+        </w:numPr>
+      </w:pPr>
+      <w:r>
+        <w:t>“Imagining movement may be helpful”</w:t>
+      </w:r>
+    </w:p>
+    <w:p>
+      <w:pPr>
+        <w:pStyle w:val="ListParagraph"/>
+        <w:numPr>
+          <w:ilvl w:val="1"/>
+          <w:numId w:val="1"/>
+        </w:numPr>
+      </w:pPr>
+      <w:r>
+        <w:t>Explain how the three targets work and how the tapping works (slight lag).</w:t>
+      </w:r>
+    </w:p>
+    <w:p>
+      <w:pPr>
+        <w:pStyle w:val="ListParagraph"/>
+        <w:ind w:left="1440"/>
+      </w:pPr>
+    </w:p>
+    <w:p>
+      <w:pPr>
+        <w:pStyle w:val="ListParagraph"/>
+        <w:numPr>
+          <w:ilvl w:val="0"/>
+          <w:numId w:val="1"/>
+        </w:numPr>
+      </w:pPr>
+      <w:r>
         <w:t>Try with decoder</w:t>
       </w:r>
     </w:p>
@@ -177,6 +192,59 @@
         <w:t>Refit decoder if needed</w:t>
       </w:r>
     </w:p>
+    <w:p>
+      <w:pPr>
+        <w:pStyle w:val="ListParagraph"/>
+        <w:numPr>
+          <w:ilvl w:val="0"/>
+          <w:numId w:val="1"/>
+        </w:numPr>
+      </w:pPr>
+      <w:r>
+        <w:t>5 min of recording w/ time domain</w:t>
+      </w:r>
+    </w:p>
+    <w:p>
+      <w:pPr>
+        <w:pStyle w:val="ListParagraph"/>
+        <w:numPr>
+          <w:ilvl w:val="0"/>
+          <w:numId w:val="1"/>
+        </w:numPr>
+      </w:pPr>
+      <w:r>
+        <w:t>Set schedule for remainder of days</w:t>
+      </w:r>
+    </w:p>
+    <w:p>
+      <w:pPr>
+        <w:pStyle w:val="ListParagraph"/>
+        <w:numPr>
+          <w:ilvl w:val="0"/>
+          <w:numId w:val="1"/>
+        </w:numPr>
+      </w:pPr>
+      <w:r>
+        <w:t>Copy data files to USB, push to git</w:t>
+      </w:r>
+    </w:p>
+    <w:p>
+      <w:pPr>
+        <w:pStyle w:val="ListParagraph"/>
+        <w:numPr>
+          <w:ilvl w:val="0"/>
+          <w:numId w:val="1"/>
+        </w:numPr>
+      </w:pPr>
+      <w:r>
+        <w:t>(@Berkeley, copy to Box.net)</w:t>
+      </w:r>
+    </w:p>
+    <w:p>
+      <w:pPr>
+        <w:pStyle w:val="ListParagraph"/>
+      </w:pPr>
+    </w:p>
     <w:p/>
     <w:p>
       <w:r>
@@ -294,15 +362,7 @@
         </w:numPr>
       </w:pPr>
       <w:r>
-        <w:t xml:space="preserve">Backup data files from </w:t>
-      </w:r>
-      <w:proofErr w:type="spellStart"/>
-      <w:r>
-        <w:t>matlab</w:t>
-      </w:r>
-      <w:proofErr w:type="spellEnd"/>
-      <w:r>
-        <w:t xml:space="preserve"> on USB</w:t>
+        <w:t>Backup data files from matlab on USB</w:t>
       </w:r>
     </w:p>
     <w:p>
@@ -320,6 +380,7 @@
     <w:p/>
     <w:p>
       <w:r>
+        <w:lastRenderedPageBreak/>
         <w:t xml:space="preserve">Equipment Checklist: </w:t>
       </w:r>
     </w:p>
@@ -392,7 +453,6 @@
         </w:numPr>
       </w:pPr>
       <w:r>
-        <w:lastRenderedPageBreak/>
         <w:t>Windows 7 laptop &amp; charger</w:t>
       </w:r>
     </w:p>

</xml_diff>